<commit_message>
Pitchfx and Romer, old stuff too.
</commit_message>
<xml_diff>
--- a/expected_points/exp_points_vars_README.docx
+++ b/expected_points/exp_points_vars_README.docx
@@ -514,6 +514,179 @@
       <w:r>
         <w:rPr/>
         <w:t>: Did the offense of this current 1st and 10 (or goal) win the game?</w:t>
+      </w:r>
+    </w:p>
+    <w:p>
+      <w:pPr>
+        <w:pStyle w:val="Normal"/>
+        <w:rPr>
+          <w:b/>
+          <w:b/>
+          <w:bCs/>
+        </w:rPr>
+      </w:pPr>
+      <w:r>
+        <w:rPr>
+          <w:b/>
+          <w:bCs/>
+        </w:rPr>
+        <w:t xml:space="preserve">Reset_Avg_Time_per_Play: </w:t>
+      </w:r>
+      <w:r>
+        <w:rPr>
+          <w:b w:val="false"/>
+          <w:bCs w:val="false"/>
+        </w:rPr>
+        <w:t>The average time per play (pass or rush plays only - in seconds) for all of the plays in which the current 1</w:t>
+      </w:r>
+      <w:r>
+        <w:rPr>
+          <w:b w:val="false"/>
+          <w:bCs w:val="false"/>
+          <w:vertAlign w:val="superscript"/>
+        </w:rPr>
+        <w:t>st</w:t>
+      </w:r>
+      <w:r>
+        <w:rPr>
+          <w:b w:val="false"/>
+          <w:bCs w:val="false"/>
+        </w:rPr>
+        <w:t xml:space="preserve"> and 10/goal offense is the offense until the reset point (TD/FG/Half).</w:t>
+      </w:r>
+    </w:p>
+    <w:p>
+      <w:pPr>
+        <w:pStyle w:val="Normal"/>
+        <w:rPr>
+          <w:b/>
+          <w:b/>
+          <w:bCs/>
+        </w:rPr>
+      </w:pPr>
+      <w:r>
+        <w:rPr>
+          <w:b/>
+          <w:bCs/>
+        </w:rPr>
+        <w:t xml:space="preserve">Half_Avg_Time_per_Play: </w:t>
+      </w:r>
+      <w:r>
+        <w:rPr>
+          <w:b w:val="false"/>
+          <w:bCs w:val="false"/>
+        </w:rPr>
+        <w:t>The average time per play (pass or rush plays only - in seconds) for all of the plays in which the current 1</w:t>
+      </w:r>
+      <w:r>
+        <w:rPr>
+          <w:b w:val="false"/>
+          <w:bCs w:val="false"/>
+          <w:vertAlign w:val="superscript"/>
+        </w:rPr>
+        <w:t>st</w:t>
+      </w:r>
+      <w:r>
+        <w:rPr>
+          <w:b w:val="false"/>
+          <w:bCs w:val="false"/>
+        </w:rPr>
+        <w:t xml:space="preserve"> and 10/goal offense is the offense until the end of the current  half.</w:t>
+      </w:r>
+    </w:p>
+    <w:p>
+      <w:pPr>
+        <w:pStyle w:val="Normal"/>
+        <w:rPr>
+          <w:b/>
+          <w:b/>
+          <w:bCs/>
+        </w:rPr>
+      </w:pPr>
+      <w:r>
+        <w:rPr>
+          <w:b/>
+          <w:bCs/>
+        </w:rPr>
+        <w:t xml:space="preserve">Reset_Perct_Rush: </w:t>
+      </w:r>
+      <w:r>
+        <w:rPr>
+          <w:b w:val="false"/>
+          <w:bCs w:val="false"/>
+        </w:rPr>
+        <w:t xml:space="preserve">The percentage of rushing plays (100 * rush plays / (rush plays + pass plays)) in </w:t>
+        <w:tab/>
+        <w:tab/>
+        <w:tab/>
+        <w:t xml:space="preserve">         which the current 1</w:t>
+      </w:r>
+      <w:r>
+        <w:rPr>
+          <w:b w:val="false"/>
+          <w:bCs w:val="false"/>
+          <w:vertAlign w:val="superscript"/>
+        </w:rPr>
+        <w:t>st</w:t>
+      </w:r>
+      <w:r>
+        <w:rPr>
+          <w:b w:val="false"/>
+          <w:bCs w:val="false"/>
+        </w:rPr>
+        <w:t xml:space="preserve"> and 10/goal offense is the offense until the reset point </w:t>
+        <w:tab/>
+        <w:tab/>
+        <w:tab/>
+        <w:tab/>
+        <w:t xml:space="preserve">        (TD/FG/Half).</w:t>
+      </w:r>
+    </w:p>
+    <w:p>
+      <w:pPr>
+        <w:pStyle w:val="Normal"/>
+        <w:rPr>
+          <w:b/>
+          <w:b/>
+          <w:bCs/>
+        </w:rPr>
+      </w:pPr>
+      <w:r>
+        <w:rPr>
+          <w:b/>
+          <w:bCs/>
+        </w:rPr>
+        <w:t xml:space="preserve">Reset_Perct_Rush: </w:t>
+      </w:r>
+      <w:r>
+        <w:rPr>
+          <w:b w:val="false"/>
+          <w:bCs w:val="false"/>
+        </w:rPr>
+        <w:t xml:space="preserve">The percentage of rushing plays (100 * rush plays / (rush plays + pass plays)) in </w:t>
+        <w:tab/>
+        <w:tab/>
+        <w:tab/>
+        <w:t xml:space="preserve">         which the current 1</w:t>
+      </w:r>
+      <w:r>
+        <w:rPr>
+          <w:b w:val="false"/>
+          <w:bCs w:val="false"/>
+          <w:vertAlign w:val="superscript"/>
+        </w:rPr>
+        <w:t>st</w:t>
+      </w:r>
+      <w:r>
+        <w:rPr>
+          <w:b w:val="false"/>
+          <w:bCs w:val="false"/>
+        </w:rPr>
+        <w:t xml:space="preserve"> and 10/goal offense is the offense until the end of the current </w:t>
+        <w:tab/>
+        <w:tab/>
+        <w:tab/>
+        <w:t xml:space="preserve">         half.</w:t>
       </w:r>
     </w:p>
     <w:sectPr>
@@ -523,6 +696,7 @@
       <w:pgNumType w:fmt="decimal"/>
       <w:formProt w:val="false"/>
       <w:textDirection w:val="lrTb"/>
+      <w:docGrid w:type="default" w:linePitch="240" w:charSpace="4294961151"/>
     </w:sectPr>
   </w:body>
 </w:document>
@@ -534,15 +708,12 @@
     <w:rPrDefault>
       <w:rPr>
         <w:rFonts w:ascii="Liberation Serif" w:hAnsi="Liberation Serif" w:eastAsia="Droid Sans Fallback" w:cs="Noto Sans Devanagari"/>
-        <w:sz w:val="24"/>
         <w:szCs w:val="24"/>
         <w:lang w:val="en-US" w:eastAsia="zh-CN" w:bidi="hi-IN"/>
       </w:rPr>
     </w:rPrDefault>
     <w:pPrDefault>
-      <w:pPr>
-        <w:widowControl/>
-      </w:pPr>
+      <w:pPr/>
     </w:pPrDefault>
   </w:docDefaults>
   <w:style w:type="paragraph" w:styleId="Normal">
@@ -550,10 +721,12 @@
     <w:qFormat/>
     <w:pPr>
       <w:widowControl/>
+      <w:bidi w:val="0"/>
+      <w:jc w:val="left"/>
     </w:pPr>
     <w:rPr>
       <w:rFonts w:ascii="Liberation Serif" w:hAnsi="Liberation Serif" w:eastAsia="Droid Sans Fallback" w:cs="Noto Sans Devanagari"/>
-      <w:color w:val="auto"/>
+      <w:color w:val="00000A"/>
       <w:sz w:val="24"/>
       <w:szCs w:val="24"/>
       <w:lang w:val="en-US" w:eastAsia="zh-CN" w:bidi="hi-IN"/>

</xml_diff>

<commit_message>
Double checking Clustered SE for expected points, beginning to replicate pitchfx data creation
</commit_message>
<xml_diff>
--- a/expected_points/exp_points_vars_README.docx
+++ b/expected_points/exp_points_vars_README.docx
@@ -645,11 +645,7 @@
     <w:p>
       <w:pPr>
         <w:pStyle w:val="Normal"/>
-        <w:rPr>
-          <w:b/>
-          <w:b/>
-          <w:bCs/>
-        </w:rPr>
+        <w:rPr/>
       </w:pPr>
       <w:r>
         <w:rPr>
@@ -687,6 +683,54 @@
         <w:tab/>
         <w:tab/>
         <w:t xml:space="preserve">         half.</w:t>
+      </w:r>
+    </w:p>
+    <w:p>
+      <w:pPr>
+        <w:pStyle w:val="Normal"/>
+        <w:rPr>
+          <w:b/>
+          <w:b/>
+          <w:bCs/>
+        </w:rPr>
+      </w:pPr>
+      <w:r>
+        <w:rPr>
+          <w:b/>
+          <w:bCs/>
+        </w:rPr>
+        <w:t xml:space="preserve">Drive_num: </w:t>
+      </w:r>
+      <w:r>
+        <w:rPr>
+          <w:b w:val="false"/>
+          <w:bCs w:val="false"/>
+        </w:rPr>
+        <w:t>The unique drive ID over all of the seasons (2000-2016).</w:t>
+      </w:r>
+    </w:p>
+    <w:p>
+      <w:pPr>
+        <w:pStyle w:val="Normal"/>
+        <w:rPr>
+          <w:b/>
+          <w:b/>
+          <w:bCs/>
+        </w:rPr>
+      </w:pPr>
+      <w:r>
+        <w:rPr>
+          <w:b/>
+          <w:bCs/>
+        </w:rPr>
+        <w:t xml:space="preserve">Half_num: </w:t>
+      </w:r>
+      <w:r>
+        <w:rPr>
+          <w:b w:val="false"/>
+          <w:bCs w:val="false"/>
+        </w:rPr>
+        <w:t>The unique Half ID over all of the seasons (2000-2016).</w:t>
       </w:r>
     </w:p>
     <w:sectPr>
@@ -708,6 +752,7 @@
     <w:rPrDefault>
       <w:rPr>
         <w:rFonts w:ascii="Liberation Serif" w:hAnsi="Liberation Serif" w:eastAsia="Droid Sans Fallback" w:cs="Noto Sans Devanagari"/>
+        <w:sz w:val="20"/>
         <w:szCs w:val="24"/>
         <w:lang w:val="en-US" w:eastAsia="zh-CN" w:bidi="hi-IN"/>
       </w:rPr>

</xml_diff>